<commit_message>
specification of the architecture
</commit_message>
<xml_diff>
--- a/docs/relatorioDoATask.docx
+++ b/docs/relatorioDoATask.docx
@@ -607,13 +607,7 @@
       </w:pPr>
       <w:r>
         <w:lastRenderedPageBreak/>
-        <w:t xml:space="preserve">Índice de </w:t>
-      </w:r>
-      <w:r>
-        <w:t>tabelas</w:t>
-      </w:r>
-      <w:r>
-        <w:t xml:space="preserve"> </w:t>
+        <w:t xml:space="preserve">Índice de tabelas </w:t>
       </w:r>
     </w:p>
     <w:p>
@@ -892,8 +886,6 @@
         </w:rPr>
         <w:fldChar w:fldCharType="separate"/>
       </w:r>
-      <w:bookmarkStart w:id="0" w:name="_GoBack"/>
-      <w:bookmarkEnd w:id="0"/>
       <w:r>
         <w:rPr>
           <w:rFonts w:ascii="Arial" w:hAnsi="Arial" w:cs="Arial"/>
@@ -2500,7 +2492,7 @@
           <w:bCs/>
         </w:rPr>
       </w:pPr>
-      <w:bookmarkStart w:id="1" w:name="_Toc448947952"/>
+      <w:bookmarkStart w:id="0" w:name="_Toc448947952"/>
       <w:r>
         <w:rPr>
           <w:rFonts w:ascii="Arial" w:hAnsi="Arial" w:cs="Arial"/>
@@ -2514,16 +2506,16 @@
       <w:pPr>
         <w:pStyle w:val="Cabealho1"/>
       </w:pPr>
-      <w:bookmarkStart w:id="2" w:name="_Toc196255421"/>
+      <w:bookmarkStart w:id="1" w:name="_Toc196255421"/>
       <w:r>
         <w:lastRenderedPageBreak/>
         <w:t>Introdução</w:t>
       </w:r>
-      <w:bookmarkEnd w:id="2"/>
+      <w:bookmarkEnd w:id="1"/>
       <w:r>
         <w:t xml:space="preserve"> </w:t>
       </w:r>
-      <w:bookmarkEnd w:id="1"/>
+      <w:bookmarkEnd w:id="0"/>
     </w:p>
     <w:p>
       <w:r>
@@ -2588,14 +2580,14 @@
       <w:pPr>
         <w:pStyle w:val="Cabealho2"/>
       </w:pPr>
-      <w:bookmarkStart w:id="3" w:name="_Toc196255422"/>
+      <w:bookmarkStart w:id="2" w:name="_Toc196255422"/>
       <w:r>
         <w:t>Objetivo</w:t>
       </w:r>
       <w:r>
         <w:t xml:space="preserve"> do projeto</w:t>
       </w:r>
-      <w:bookmarkEnd w:id="3"/>
+      <w:bookmarkEnd w:id="2"/>
     </w:p>
     <w:p>
       <w:pPr>
@@ -2662,12 +2654,12 @@
       <w:pPr>
         <w:pStyle w:val="Cabealho2"/>
       </w:pPr>
-      <w:bookmarkStart w:id="4" w:name="_Toc196255423"/>
+      <w:bookmarkStart w:id="3" w:name="_Toc196255423"/>
       <w:r>
         <w:lastRenderedPageBreak/>
         <w:t>Problemas a resolver</w:t>
       </w:r>
-      <w:bookmarkEnd w:id="4"/>
+      <w:bookmarkEnd w:id="3"/>
     </w:p>
     <w:p>
       <w:pPr>
@@ -2722,11 +2714,11 @@
         </w:numPr>
         <w:jc w:val="both"/>
       </w:pPr>
-      <w:bookmarkStart w:id="5" w:name="_Toc196255424"/>
+      <w:bookmarkStart w:id="4" w:name="_Toc196255424"/>
       <w:r>
         <w:t>Solução proposta</w:t>
       </w:r>
-      <w:bookmarkEnd w:id="5"/>
+      <w:bookmarkEnd w:id="4"/>
     </w:p>
     <w:p>
       <w:pPr>
@@ -2797,12 +2789,12 @@
       <w:pPr>
         <w:pStyle w:val="Cabealho1"/>
       </w:pPr>
-      <w:bookmarkStart w:id="6" w:name="_Toc196255425"/>
+      <w:bookmarkStart w:id="5" w:name="_Toc196255425"/>
       <w:r>
         <w:lastRenderedPageBreak/>
         <w:t>Processos de negócio</w:t>
       </w:r>
-      <w:bookmarkEnd w:id="6"/>
+      <w:bookmarkEnd w:id="5"/>
       <w:r>
         <w:t xml:space="preserve"> </w:t>
       </w:r>
@@ -2812,7 +2804,7 @@
         <w:pStyle w:val="Cabealho2"/>
         <w:jc w:val="both"/>
       </w:pPr>
-      <w:bookmarkStart w:id="7" w:name="_Toc196255426"/>
+      <w:bookmarkStart w:id="6" w:name="_Toc196255426"/>
       <w:r>
         <w:t xml:space="preserve">Processo </w:t>
       </w:r>
@@ -2825,7 +2817,7 @@
       <w:r>
         <w:t>voluntariado</w:t>
       </w:r>
-      <w:bookmarkEnd w:id="7"/>
+      <w:bookmarkEnd w:id="6"/>
     </w:p>
     <w:p>
       <w:pPr>
@@ -2836,11 +2828,11 @@
         </w:numPr>
         <w:jc w:val="both"/>
       </w:pPr>
-      <w:bookmarkStart w:id="8" w:name="_Toc196255427"/>
+      <w:bookmarkStart w:id="7" w:name="_Toc196255427"/>
       <w:r>
         <w:t>Etapas</w:t>
       </w:r>
-      <w:bookmarkEnd w:id="8"/>
+      <w:bookmarkEnd w:id="7"/>
     </w:p>
     <w:p>
       <w:pPr>
@@ -3067,14 +3059,14 @@
         </w:numPr>
         <w:jc w:val="both"/>
       </w:pPr>
-      <w:bookmarkStart w:id="9" w:name="_Toc196255428"/>
+      <w:bookmarkStart w:id="8" w:name="_Toc196255428"/>
       <w:r>
         <w:t>Descrição</w:t>
       </w:r>
       <w:r>
         <w:t xml:space="preserve"> do processo</w:t>
       </w:r>
-      <w:bookmarkEnd w:id="9"/>
+      <w:bookmarkEnd w:id="8"/>
     </w:p>
     <w:p>
       <w:pPr>
@@ -3104,12 +3096,12 @@
       <w:pPr>
         <w:pStyle w:val="Cabealho2"/>
       </w:pPr>
-      <w:bookmarkStart w:id="10" w:name="_Toc196255429"/>
+      <w:bookmarkStart w:id="9" w:name="_Toc196255429"/>
       <w:r>
         <w:lastRenderedPageBreak/>
         <w:t>Processo da comunidade</w:t>
       </w:r>
-      <w:bookmarkEnd w:id="10"/>
+      <w:bookmarkEnd w:id="9"/>
     </w:p>
     <w:p>
       <w:pPr>
@@ -3120,11 +3112,11 @@
         </w:numPr>
         <w:jc w:val="both"/>
       </w:pPr>
-      <w:bookmarkStart w:id="11" w:name="_Toc196255430"/>
+      <w:bookmarkStart w:id="10" w:name="_Toc196255430"/>
       <w:r>
         <w:t>Etapas</w:t>
       </w:r>
-      <w:bookmarkEnd w:id="11"/>
+      <w:bookmarkEnd w:id="10"/>
     </w:p>
     <w:p>
       <w:pPr>
@@ -3207,32 +3199,32 @@
         </w:numPr>
         <w:jc w:val="both"/>
       </w:pPr>
-      <w:bookmarkStart w:id="12" w:name="_Toc196255431"/>
+      <w:bookmarkStart w:id="11" w:name="_Toc196255431"/>
       <w:r>
         <w:t xml:space="preserve">Descrição </w:t>
       </w:r>
       <w:r>
         <w:t>do processo</w:t>
       </w:r>
+      <w:bookmarkEnd w:id="11"/>
+    </w:p>
+    <w:p>
+      <w:pPr>
+        <w:jc w:val="both"/>
+      </w:pPr>
+      <w:r>
+        <w:t xml:space="preserve">O utilizador pode criar uma nova comunidade ao indicar o nome e a localidade da mesma. Para isso, é necessário que o utilizador pertença à localidade que está a registar. Outros utilizadores podem entrar nessa comunidade desde que também tenham morada na mesma localidade. </w:t>
+      </w:r>
+    </w:p>
+    <w:p>
+      <w:pPr>
+        <w:pStyle w:val="Cabealho2"/>
+      </w:pPr>
+      <w:bookmarkStart w:id="12" w:name="_Toc196255432"/>
+      <w:r>
+        <w:t>Processo da loja</w:t>
+      </w:r>
       <w:bookmarkEnd w:id="12"/>
-    </w:p>
-    <w:p>
-      <w:pPr>
-        <w:jc w:val="both"/>
-      </w:pPr>
-      <w:r>
-        <w:t xml:space="preserve">O utilizador pode criar uma nova comunidade ao indicar o nome e a localidade da mesma. Para isso, é necessário que o utilizador pertença à localidade que está a registar. Outros utilizadores podem entrar nessa comunidade desde que também tenham morada na mesma localidade. </w:t>
-      </w:r>
-    </w:p>
-    <w:p>
-      <w:pPr>
-        <w:pStyle w:val="Cabealho2"/>
-      </w:pPr>
-      <w:bookmarkStart w:id="13" w:name="_Toc196255432"/>
-      <w:r>
-        <w:t>Processo da loja</w:t>
-      </w:r>
-      <w:bookmarkEnd w:id="13"/>
     </w:p>
     <w:p>
       <w:pPr>
@@ -3243,11 +3235,11 @@
         </w:numPr>
         <w:jc w:val="both"/>
       </w:pPr>
-      <w:bookmarkStart w:id="14" w:name="_Toc196255433"/>
+      <w:bookmarkStart w:id="13" w:name="_Toc196255433"/>
       <w:r>
         <w:t>Etapas</w:t>
       </w:r>
-      <w:bookmarkEnd w:id="14"/>
+      <w:bookmarkEnd w:id="13"/>
     </w:p>
     <w:p>
       <w:pPr>
@@ -3371,12 +3363,12 @@
       <w:pPr>
         <w:pStyle w:val="Cabealho1"/>
       </w:pPr>
-      <w:bookmarkStart w:id="15" w:name="_Toc196255434"/>
+      <w:bookmarkStart w:id="14" w:name="_Toc196255434"/>
       <w:r>
         <w:lastRenderedPageBreak/>
         <w:t>Requisitos funcionais</w:t>
       </w:r>
-      <w:bookmarkEnd w:id="15"/>
+      <w:bookmarkEnd w:id="14"/>
     </w:p>
     <w:p>
       <w:pPr>
@@ -4036,32 +4028,45 @@
         <w:pStyle w:val="Legenda"/>
         <w:jc w:val="center"/>
       </w:pPr>
-      <w:bookmarkStart w:id="16" w:name="_Toc196255480"/>
+      <w:bookmarkStart w:id="15" w:name="_Toc196255480"/>
       <w:r>
         <w:t xml:space="preserve">Tabela </w:t>
       </w:r>
-      <w:fldSimple w:instr=" SEQ Tabela \* ARABIC ">
-        <w:r>
-          <w:rPr>
-            <w:noProof/>
-          </w:rPr>
-          <w:t>1</w:t>
-        </w:r>
-      </w:fldSimple>
+      <w:r>
+        <w:fldChar w:fldCharType="begin"/>
+      </w:r>
+      <w:r>
+        <w:instrText xml:space="preserve"> SEQ Tabela \* ARABIC </w:instrText>
+      </w:r>
+      <w:r>
+        <w:fldChar w:fldCharType="separate"/>
+      </w:r>
+      <w:r>
+        <w:rPr>
+          <w:noProof/>
+        </w:rPr>
+        <w:t>1</w:t>
+      </w:r>
+      <w:r>
+        <w:rPr>
+          <w:noProof/>
+        </w:rPr>
+        <w:fldChar w:fldCharType="end"/>
+      </w:r>
       <w:r>
         <w:t>- Requisitos Funcionais</w:t>
       </w:r>
+      <w:bookmarkEnd w:id="15"/>
+    </w:p>
+    <w:p>
+      <w:pPr>
+        <w:pStyle w:val="Cabealho1"/>
+      </w:pPr>
+      <w:bookmarkStart w:id="16" w:name="_Toc196255435"/>
+      <w:r>
+        <w:t>Requisitos não funcionais</w:t>
+      </w:r>
       <w:bookmarkEnd w:id="16"/>
-    </w:p>
-    <w:p>
-      <w:pPr>
-        <w:pStyle w:val="Cabealho1"/>
-      </w:pPr>
-      <w:bookmarkStart w:id="17" w:name="_Toc196255435"/>
-      <w:r>
-        <w:t>Requisitos não funcionais</w:t>
-      </w:r>
-      <w:bookmarkEnd w:id="17"/>
     </w:p>
     <w:p>
       <w:pPr>
@@ -4337,22 +4342,35 @@
         <w:pStyle w:val="Legenda"/>
         <w:jc w:val="center"/>
       </w:pPr>
-      <w:bookmarkStart w:id="18" w:name="_Toc196255481"/>
+      <w:bookmarkStart w:id="17" w:name="_Toc196255481"/>
       <w:r>
         <w:t xml:space="preserve">Tabela </w:t>
       </w:r>
-      <w:fldSimple w:instr=" SEQ Tabela \* ARABIC ">
-        <w:r>
-          <w:rPr>
-            <w:noProof/>
-          </w:rPr>
-          <w:t>2</w:t>
-        </w:r>
-      </w:fldSimple>
+      <w:r>
+        <w:fldChar w:fldCharType="begin"/>
+      </w:r>
+      <w:r>
+        <w:instrText xml:space="preserve"> SEQ Tabela \* ARABIC </w:instrText>
+      </w:r>
+      <w:r>
+        <w:fldChar w:fldCharType="separate"/>
+      </w:r>
+      <w:r>
+        <w:rPr>
+          <w:noProof/>
+        </w:rPr>
+        <w:t>2</w:t>
+      </w:r>
+      <w:r>
+        <w:rPr>
+          <w:noProof/>
+        </w:rPr>
+        <w:fldChar w:fldCharType="end"/>
+      </w:r>
       <w:r>
         <w:t xml:space="preserve"> - Requisitos não funcionais</w:t>
       </w:r>
-      <w:bookmarkEnd w:id="18"/>
+      <w:bookmarkEnd w:id="17"/>
     </w:p>
     <w:p>
       <w:r>
@@ -4363,7 +4381,7 @@
       <w:pPr>
         <w:pStyle w:val="Cabealho1"/>
       </w:pPr>
-      <w:bookmarkStart w:id="19" w:name="_Toc196255436"/>
+      <w:bookmarkStart w:id="18" w:name="_Toc196255436"/>
       <w:r>
         <w:lastRenderedPageBreak/>
         <w:t xml:space="preserve">Project </w:t>
@@ -4372,7 +4390,7 @@
       <w:r>
         <w:t>Backlog</w:t>
       </w:r>
-      <w:bookmarkEnd w:id="19"/>
+      <w:bookmarkEnd w:id="18"/>
       <w:proofErr w:type="spellEnd"/>
     </w:p>
     <w:p>
@@ -5148,18 +5166,31 @@
         <w:pStyle w:val="Legenda"/>
         <w:jc w:val="center"/>
       </w:pPr>
-      <w:bookmarkStart w:id="20" w:name="_Toc196255482"/>
+      <w:bookmarkStart w:id="19" w:name="_Toc196255482"/>
       <w:r>
         <w:t xml:space="preserve">Tabela </w:t>
       </w:r>
-      <w:fldSimple w:instr=" SEQ Tabela \* ARABIC ">
-        <w:r>
-          <w:rPr>
-            <w:noProof/>
-          </w:rPr>
-          <w:t>3</w:t>
-        </w:r>
-      </w:fldSimple>
+      <w:r>
+        <w:fldChar w:fldCharType="begin"/>
+      </w:r>
+      <w:r>
+        <w:instrText xml:space="preserve"> SEQ Tabela \* ARABIC </w:instrText>
+      </w:r>
+      <w:r>
+        <w:fldChar w:fldCharType="separate"/>
+      </w:r>
+      <w:r>
+        <w:rPr>
+          <w:noProof/>
+        </w:rPr>
+        <w:t>3</w:t>
+      </w:r>
+      <w:r>
+        <w:rPr>
+          <w:noProof/>
+        </w:rPr>
+        <w:fldChar w:fldCharType="end"/>
+      </w:r>
       <w:r>
         <w:t xml:space="preserve"> - </w:t>
       </w:r>
@@ -5170,24 +5201,432 @@
       <w:r>
         <w:t>Backlog</w:t>
       </w:r>
+      <w:bookmarkEnd w:id="19"/>
+      <w:proofErr w:type="spellEnd"/>
+    </w:p>
+    <w:p>
+      <w:r>
+        <w:br w:type="page"/>
+      </w:r>
+    </w:p>
+    <w:p>
+      <w:pPr>
+        <w:pStyle w:val="Cabealho1"/>
+      </w:pPr>
+      <w:bookmarkStart w:id="20" w:name="_Toc196255437"/>
+      <w:r>
+        <w:lastRenderedPageBreak/>
+        <w:t>Arquitetura do sistema</w:t>
+      </w:r>
+    </w:p>
+    <w:p>
+      <w:pPr>
+        <w:pStyle w:val="Cabealho2"/>
+      </w:pPr>
+      <w:r>
+        <w:t>Frontend</w:t>
+      </w:r>
+    </w:p>
+    <w:p>
+      <w:pPr>
+        <w:jc w:val="both"/>
+      </w:pPr>
+      <w:r>
+        <w:t xml:space="preserve">O </w:t>
+      </w:r>
+      <w:r>
+        <w:rPr>
+          <w:b/>
+        </w:rPr>
+        <w:t>frontend</w:t>
+      </w:r>
+      <w:r>
+        <w:t xml:space="preserve"> foi construído com Next.js, </w:t>
+      </w:r>
+      <w:r>
+        <w:t xml:space="preserve">uma framework baseada em </w:t>
+      </w:r>
+      <w:proofErr w:type="spellStart"/>
+      <w:r>
+        <w:t>React</w:t>
+      </w:r>
+      <w:proofErr w:type="spellEnd"/>
+      <w:r>
+        <w:t xml:space="preserve">, </w:t>
+      </w:r>
+      <w:r>
+        <w:t>a frontend comunica-se com a backend chamando os endpoitnts para obter e manipular os dados</w:t>
+      </w:r>
+      <w:r>
+        <w:t>.</w:t>
+      </w:r>
+    </w:p>
+    <w:p>
+      <w:pPr>
+        <w:pStyle w:val="Cabealho2"/>
+      </w:pPr>
+      <w:r>
+        <w:t>Backend</w:t>
+      </w:r>
+    </w:p>
+    <w:p>
+      <w:r>
+        <w:t xml:space="preserve">A backend é constituída por vários </w:t>
+      </w:r>
+      <w:r>
+        <w:t>serviços que em conjunto garantem a funcionalidade do sistema:</w:t>
+      </w:r>
+    </w:p>
+    <w:p>
+      <w:pPr>
+        <w:pStyle w:val="PargrafodaLista"/>
+        <w:numPr>
+          <w:ilvl w:val="0"/>
+          <w:numId w:val="33"/>
+        </w:numPr>
+      </w:pPr>
+      <w:r>
+        <w:rPr>
+          <w:b/>
+        </w:rPr>
+        <w:t>NestJs</w:t>
+      </w:r>
+      <w:r>
+        <w:t>: Tem</w:t>
+      </w:r>
+      <w:r>
+        <w:t xml:space="preserve"> como função processar os</w:t>
+      </w:r>
+      <w:r>
+        <w:t xml:space="preserve"> pedidos recebidos do frontend, </w:t>
+      </w:r>
+      <w:r>
+        <w:t>trata</w:t>
+      </w:r>
+      <w:r>
+        <w:t>r</w:t>
+      </w:r>
+      <w:r>
+        <w:t xml:space="preserve"> da lógica da aplicação, </w:t>
+      </w:r>
+      <w:r>
+        <w:t>fazer</w:t>
+      </w:r>
+      <w:r>
+        <w:t xml:space="preserve"> a gestão dos dados e comunica</w:t>
+      </w:r>
+      <w:r>
+        <w:t>r-se</w:t>
+      </w:r>
+      <w:r>
+        <w:t xml:space="preserve"> com a base de dados</w:t>
+      </w:r>
+    </w:p>
+    <w:p>
+      <w:pPr>
+        <w:pStyle w:val="PargrafodaLista"/>
+        <w:numPr>
+          <w:ilvl w:val="0"/>
+          <w:numId w:val="33"/>
+        </w:numPr>
+      </w:pPr>
+      <w:r>
+        <w:rPr>
+          <w:b/>
+        </w:rPr>
+        <w:t>Supabase Auth</w:t>
+      </w:r>
+      <w:r>
+        <w:t>:</w:t>
+      </w:r>
+      <w:r>
+        <w:t xml:space="preserve"> Responsável pela</w:t>
+      </w:r>
+      <w:r>
+        <w:t xml:space="preserve"> criação de contas, login e gestão das sessões dos utilizadores. </w:t>
+      </w:r>
+    </w:p>
+    <w:p>
+      <w:pPr>
+        <w:pStyle w:val="PargrafodaLista"/>
+        <w:numPr>
+          <w:ilvl w:val="0"/>
+          <w:numId w:val="33"/>
+        </w:numPr>
+      </w:pPr>
+      <w:r>
+        <w:rPr>
+          <w:b/>
+        </w:rPr>
+        <w:t>Supabase Storage:</w:t>
+      </w:r>
+      <w:r>
+        <w:t xml:space="preserve"> Responsável por</w:t>
+      </w:r>
+      <w:r>
+        <w:t xml:space="preserve"> guardar ficheiros. Estes ficheiros são armazenados e acedidos através de </w:t>
+      </w:r>
+      <w:r>
+        <w:t>URLs</w:t>
+      </w:r>
+      <w:r>
+        <w:t xml:space="preserve"> gerados automaticamente.</w:t>
+      </w:r>
+    </w:p>
+    <w:p>
+      <w:pPr>
+        <w:pStyle w:val="PargrafodaLista"/>
+        <w:numPr>
+          <w:ilvl w:val="0"/>
+          <w:numId w:val="33"/>
+        </w:numPr>
+      </w:pPr>
+      <w:r>
+        <w:rPr>
+          <w:b/>
+        </w:rPr>
+        <w:t>Prisma</w:t>
+      </w:r>
+      <w:proofErr w:type="gramStart"/>
+      <w:r>
+        <w:rPr>
+          <w:b/>
+        </w:rPr>
+        <w:t>:</w:t>
+      </w:r>
+      <w:r>
+        <w:t xml:space="preserve"> </w:t>
+      </w:r>
+      <w:r>
+        <w:t>Utilizado</w:t>
+      </w:r>
+      <w:proofErr w:type="gramEnd"/>
+      <w:r>
+        <w:t xml:space="preserve"> </w:t>
+      </w:r>
+      <w:r>
+        <w:t>em conjunto com o NestJS, para gerir todas as interações com a base de dados.</w:t>
+      </w:r>
+    </w:p>
+    <w:p>
+      <w:pPr>
+        <w:pStyle w:val="Cabealho2"/>
+      </w:pPr>
+      <w:r>
+        <w:t>Base de Dados PostgreSQL</w:t>
+      </w:r>
+    </w:p>
+    <w:p>
+      <w:pPr>
+        <w:jc w:val="both"/>
+      </w:pPr>
+      <w:r>
+        <w:t xml:space="preserve">A aplicação utiliza uma base de </w:t>
+      </w:r>
+      <w:r>
+        <w:t>dados PostgreSQL, fornecida pelo</w:t>
+      </w:r>
+      <w:r>
+        <w:t xml:space="preserve"> </w:t>
+      </w:r>
+      <w:r>
+        <w:t>serviço</w:t>
+      </w:r>
+      <w:r>
+        <w:t xml:space="preserve"> Supabase, para armazenar tod</w:t>
+      </w:r>
+      <w:r>
+        <w:t xml:space="preserve">as as informações da aplicação. </w:t>
+      </w:r>
+      <w:r>
+        <w:t>O PostgreSQL é um sistema de gestão de base de dados relacional, que permite realizar operações complexas de forma eficiente, garantindo a integridade dos dados e o bom desempenho da aplicação.</w:t>
+      </w:r>
+    </w:p>
+    <w:p>
+      <w:pPr>
+        <w:jc w:val="both"/>
+      </w:pPr>
+      <w:r>
+        <w:br w:type="page"/>
+      </w:r>
+    </w:p>
+    <w:p>
+      <w:pPr>
+        <w:pStyle w:val="Cabealho2"/>
+        <w:numPr>
+          <w:ilvl w:val="1"/>
+          <w:numId w:val="34"/>
+        </w:numPr>
+      </w:pPr>
+      <w:r>
+        <w:lastRenderedPageBreak/>
+        <w:t xml:space="preserve">Fluxo do funcionamento da arquitetura </w:t>
+      </w:r>
+    </w:p>
+    <w:p>
+      <w:pPr>
+        <w:pStyle w:val="PargrafodaLista"/>
+        <w:numPr>
+          <w:ilvl w:val="0"/>
+          <w:numId w:val="37"/>
+        </w:numPr>
+      </w:pPr>
+      <w:r>
+        <w:rPr>
+          <w:b/>
+        </w:rPr>
+        <w:t>Interação do utilizador:</w:t>
+      </w:r>
+      <w:r>
+        <w:t xml:space="preserve"> </w:t>
+      </w:r>
+      <w:r>
+        <w:t>O utilizador acede á aplicação, carregando paginas e componentes contruídos</w:t>
+      </w:r>
+      <w:r>
+        <w:t xml:space="preserve"> com NextJS</w:t>
+      </w:r>
+      <w:r>
+        <w:t>.</w:t>
+      </w:r>
+    </w:p>
+    <w:p>
+      <w:pPr>
+        <w:pStyle w:val="PargrafodaLista"/>
+        <w:numPr>
+          <w:ilvl w:val="0"/>
+          <w:numId w:val="37"/>
+        </w:numPr>
+      </w:pPr>
+      <w:r>
+        <w:rPr>
+          <w:b/>
+        </w:rPr>
+        <w:t>Pedido REST ao Backend</w:t>
+      </w:r>
+      <w:proofErr w:type="gramStart"/>
+      <w:r>
+        <w:rPr>
+          <w:b/>
+        </w:rPr>
+        <w:t>:</w:t>
+      </w:r>
+      <w:r>
+        <w:t xml:space="preserve"> Quando</w:t>
+      </w:r>
+      <w:proofErr w:type="gramEnd"/>
+      <w:r>
+        <w:t xml:space="preserve"> o utilizador por exemplo cria uma tarefa, Nextjs envia uma requisição HTTP para o endpoint correspondente no NestJS, incluindo o token JWT em cookie para autenticação.</w:t>
+      </w:r>
+    </w:p>
+    <w:p>
+      <w:pPr>
+        <w:pStyle w:val="PargrafodaLista"/>
+        <w:numPr>
+          <w:ilvl w:val="0"/>
+          <w:numId w:val="37"/>
+        </w:numPr>
+      </w:pPr>
+      <w:r>
+        <w:rPr>
+          <w:b/>
+        </w:rPr>
+        <w:t>Autenticação:</w:t>
+      </w:r>
+      <w:r>
+        <w:t xml:space="preserve"> O Nestjs recebe o pedido, valida o JWT junto ao serviço de autenticação do Supabase, garantindo que o utilizador está autenticado e autorizado para executar aquela ação.</w:t>
+      </w:r>
+    </w:p>
+    <w:p>
+      <w:pPr>
+        <w:pStyle w:val="PargrafodaLista"/>
+        <w:numPr>
+          <w:ilvl w:val="0"/>
+          <w:numId w:val="37"/>
+        </w:numPr>
+      </w:pPr>
+      <w:r>
+        <w:rPr>
+          <w:b/>
+        </w:rPr>
+        <w:t>Acesso à base de dados</w:t>
+      </w:r>
+      <w:proofErr w:type="gramStart"/>
+      <w:r>
+        <w:rPr>
+          <w:b/>
+        </w:rPr>
+        <w:t>:</w:t>
+      </w:r>
+      <w:r>
+        <w:t xml:space="preserve"> Ainda</w:t>
+      </w:r>
+      <w:proofErr w:type="gramEnd"/>
+      <w:r>
+        <w:t xml:space="preserve"> no NestJs, o serviço correspo</w:t>
+      </w:r>
+      <w:bookmarkStart w:id="21" w:name="_GoBack"/>
+      <w:bookmarkEnd w:id="21"/>
+      <w:r>
+        <w:t xml:space="preserve">ndente utiliza o Prisma para interagir com a base de dados </w:t>
+      </w:r>
+      <w:r>
+        <w:t>PostgreSQL</w:t>
+      </w:r>
+      <w:r>
+        <w:t>, executando operações de leitura ou escrita.</w:t>
+      </w:r>
+    </w:p>
+    <w:p>
+      <w:pPr>
+        <w:pStyle w:val="PargrafodaLista"/>
+        <w:numPr>
+          <w:ilvl w:val="0"/>
+          <w:numId w:val="37"/>
+        </w:numPr>
+      </w:pPr>
+      <w:r>
+        <w:rPr>
+          <w:b/>
+        </w:rPr>
+        <w:t>Armazenamento de Ficheiros:</w:t>
+      </w:r>
+      <w:r>
+        <w:t xml:space="preserve"> O NestJS recebe o ficheiro, caso o mesmo exista, e utiliza o serviço de Storage do Supabase para guarda-lo, se o pedido da frontend for para receber o serviço gera e retorna um URL.</w:t>
+      </w:r>
+    </w:p>
+    <w:p>
+      <w:pPr>
+        <w:pStyle w:val="PargrafodaLista"/>
+        <w:numPr>
+          <w:ilvl w:val="0"/>
+          <w:numId w:val="37"/>
+        </w:numPr>
+      </w:pPr>
+      <w:r>
+        <w:rPr>
+          <w:b/>
+        </w:rPr>
+        <w:t>Resposta ao frontend:</w:t>
+      </w:r>
+      <w:r>
+        <w:t xml:space="preserve"> O resultado do pedido é devolvido pelo prisma ou pelo serviço Supabase, dependendo do pedido do utilizador, o NestJS formata uma resposta JSON adequada e envia-a de volta á NextJS.</w:t>
+      </w:r>
+    </w:p>
+    <w:p>
+      <w:pPr>
+        <w:jc w:val="both"/>
+      </w:pPr>
+    </w:p>
+    <w:p/>
+    <w:p>
+      <w:pPr>
+        <w:pStyle w:val="Cabealho1"/>
+      </w:pPr>
+      <w:r>
+        <w:t>Conclusão</w:t>
+      </w:r>
       <w:bookmarkEnd w:id="20"/>
-      <w:proofErr w:type="spellEnd"/>
-    </w:p>
-    <w:p>
-      <w:r>
-        <w:br w:type="page"/>
-      </w:r>
-    </w:p>
-    <w:p>
-      <w:pPr>
-        <w:pStyle w:val="Cabealho1"/>
-      </w:pPr>
-      <w:bookmarkStart w:id="21" w:name="_Toc196255437"/>
-      <w:r>
-        <w:lastRenderedPageBreak/>
-        <w:t>Conclusão</w:t>
-      </w:r>
-      <w:bookmarkEnd w:id="21"/>
     </w:p>
     <w:p>
       <w:pPr>
@@ -5688,6 +6127,120 @@
     </w:lvl>
   </w:abstractNum>
   <w:abstractNum w:abstractNumId="2" w15:restartNumberingAfterBreak="0">
+    <w:nsid w:val="06B45002"/>
+    <w:multiLevelType w:val="multilevel"/>
+    <w:tmpl w:val="42E8448C"/>
+    <w:lvl w:ilvl="0">
+      <w:start w:val="1"/>
+      <w:numFmt w:val="decimal"/>
+      <w:lvlText w:val="%1."/>
+      <w:lvlJc w:val="left"/>
+      <w:pPr>
+        <w:ind w:left="360" w:hanging="360"/>
+      </w:pPr>
+      <w:rPr>
+        <w:rFonts w:hint="default"/>
+      </w:rPr>
+    </w:lvl>
+    <w:lvl w:ilvl="1">
+      <w:start w:val="1"/>
+      <w:numFmt w:val="decimal"/>
+      <w:lvlText w:val="%1.%2."/>
+      <w:lvlJc w:val="center"/>
+      <w:pPr>
+        <w:ind w:left="7" w:firstLine="281"/>
+      </w:pPr>
+      <w:rPr>
+        <w:rFonts w:hint="default"/>
+        <w:b/>
+      </w:rPr>
+    </w:lvl>
+    <w:lvl w:ilvl="2">
+      <w:start w:val="1"/>
+      <w:numFmt w:val="decimal"/>
+      <w:lvlText w:val="%1.%2.%3."/>
+      <w:lvlJc w:val="left"/>
+      <w:pPr>
+        <w:ind w:left="515" w:hanging="504"/>
+      </w:pPr>
+      <w:rPr>
+        <w:rFonts w:hint="default"/>
+      </w:rPr>
+    </w:lvl>
+    <w:lvl w:ilvl="3">
+      <w:start w:val="1"/>
+      <w:numFmt w:val="decimal"/>
+      <w:lvlText w:val="%1.%2.%3.%4."/>
+      <w:lvlJc w:val="left"/>
+      <w:pPr>
+        <w:ind w:left="1019" w:hanging="648"/>
+      </w:pPr>
+      <w:rPr>
+        <w:rFonts w:hint="default"/>
+      </w:rPr>
+    </w:lvl>
+    <w:lvl w:ilvl="4">
+      <w:start w:val="1"/>
+      <w:numFmt w:val="decimal"/>
+      <w:lvlText w:val="%1.%2.%3.%4.%5."/>
+      <w:lvlJc w:val="left"/>
+      <w:pPr>
+        <w:ind w:left="1523" w:hanging="792"/>
+      </w:pPr>
+      <w:rPr>
+        <w:rFonts w:hint="default"/>
+      </w:rPr>
+    </w:lvl>
+    <w:lvl w:ilvl="5">
+      <w:start w:val="1"/>
+      <w:numFmt w:val="decimal"/>
+      <w:lvlText w:val="%1.%2.%3.%4.%5.%6."/>
+      <w:lvlJc w:val="left"/>
+      <w:pPr>
+        <w:ind w:left="2027" w:hanging="936"/>
+      </w:pPr>
+      <w:rPr>
+        <w:rFonts w:hint="default"/>
+      </w:rPr>
+    </w:lvl>
+    <w:lvl w:ilvl="6">
+      <w:start w:val="1"/>
+      <w:numFmt w:val="decimal"/>
+      <w:lvlText w:val="%1.%2.%3.%4.%5.%6.%7."/>
+      <w:lvlJc w:val="left"/>
+      <w:pPr>
+        <w:ind w:left="2531" w:hanging="1080"/>
+      </w:pPr>
+      <w:rPr>
+        <w:rFonts w:hint="default"/>
+      </w:rPr>
+    </w:lvl>
+    <w:lvl w:ilvl="7">
+      <w:start w:val="1"/>
+      <w:numFmt w:val="decimal"/>
+      <w:lvlText w:val="%1.%2.%3.%4.%5.%6.%7.%8."/>
+      <w:lvlJc w:val="left"/>
+      <w:pPr>
+        <w:ind w:left="3035" w:hanging="1224"/>
+      </w:pPr>
+      <w:rPr>
+        <w:rFonts w:hint="default"/>
+      </w:rPr>
+    </w:lvl>
+    <w:lvl w:ilvl="8">
+      <w:start w:val="1"/>
+      <w:numFmt w:val="decimal"/>
+      <w:lvlText w:val="%1.%2.%3.%4.%5.%6.%7.%8.%9."/>
+      <w:lvlJc w:val="left"/>
+      <w:pPr>
+        <w:ind w:left="3611" w:hanging="1440"/>
+      </w:pPr>
+      <w:rPr>
+        <w:rFonts w:hint="default"/>
+      </w:rPr>
+    </w:lvl>
+  </w:abstractNum>
+  <w:abstractNum w:abstractNumId="3" w15:restartNumberingAfterBreak="0">
     <w:nsid w:val="0AB02724"/>
     <w:multiLevelType w:val="hybridMultilevel"/>
     <w:tmpl w:val="A9FA67AA"/>
@@ -5800,7 +6353,7 @@
       </w:rPr>
     </w:lvl>
   </w:abstractNum>
-  <w:abstractNum w:abstractNumId="3" w15:restartNumberingAfterBreak="0">
+  <w:abstractNum w:abstractNumId="4" w15:restartNumberingAfterBreak="0">
     <w:nsid w:val="0C0140C6"/>
     <w:multiLevelType w:val="hybridMultilevel"/>
     <w:tmpl w:val="5178CF60"/>
@@ -5913,7 +6466,7 @@
       </w:rPr>
     </w:lvl>
   </w:abstractNum>
-  <w:abstractNum w:abstractNumId="4" w15:restartNumberingAfterBreak="0">
+  <w:abstractNum w:abstractNumId="5" w15:restartNumberingAfterBreak="0">
     <w:nsid w:val="0D4301F6"/>
     <w:multiLevelType w:val="hybridMultilevel"/>
     <w:tmpl w:val="05AE2122"/>
@@ -5999,7 +6552,123 @@
       </w:pPr>
     </w:lvl>
   </w:abstractNum>
-  <w:abstractNum w:abstractNumId="5" w15:restartNumberingAfterBreak="0">
+  <w:abstractNum w:abstractNumId="6" w15:restartNumberingAfterBreak="0">
+    <w:nsid w:val="14FD5874"/>
+    <w:multiLevelType w:val="multilevel"/>
+    <w:tmpl w:val="BE22C40A"/>
+    <w:lvl w:ilvl="0">
+      <w:start w:val="1"/>
+      <w:numFmt w:val="decimal"/>
+      <w:pStyle w:val="Cabealho1"/>
+      <w:lvlText w:val="%1."/>
+      <w:lvlJc w:val="left"/>
+      <w:pPr>
+        <w:ind w:left="360" w:hanging="360"/>
+      </w:pPr>
+      <w:rPr>
+        <w:rFonts w:hint="default"/>
+      </w:rPr>
+    </w:lvl>
+    <w:lvl w:ilvl="1">
+      <w:start w:val="1"/>
+      <w:numFmt w:val="decimal"/>
+      <w:pStyle w:val="Cabealho2"/>
+      <w:lvlText w:val="%1.%2."/>
+      <w:lvlJc w:val="center"/>
+      <w:pPr>
+        <w:ind w:left="7" w:firstLine="281"/>
+      </w:pPr>
+      <w:rPr>
+        <w:rFonts w:hint="default"/>
+        <w:b/>
+      </w:rPr>
+    </w:lvl>
+    <w:lvl w:ilvl="2">
+      <w:start w:val="1"/>
+      <w:numFmt w:val="decimal"/>
+      <w:lvlText w:val="%1.%2.%3."/>
+      <w:lvlJc w:val="left"/>
+      <w:pPr>
+        <w:ind w:left="515" w:hanging="504"/>
+      </w:pPr>
+      <w:rPr>
+        <w:rFonts w:hint="default"/>
+      </w:rPr>
+    </w:lvl>
+    <w:lvl w:ilvl="3">
+      <w:start w:val="1"/>
+      <w:numFmt w:val="decimal"/>
+      <w:lvlText w:val="%1.%2.%3.%4."/>
+      <w:lvlJc w:val="left"/>
+      <w:pPr>
+        <w:ind w:left="1019" w:hanging="648"/>
+      </w:pPr>
+      <w:rPr>
+        <w:rFonts w:hint="default"/>
+      </w:rPr>
+    </w:lvl>
+    <w:lvl w:ilvl="4">
+      <w:start w:val="1"/>
+      <w:numFmt w:val="decimal"/>
+      <w:lvlText w:val="%1.%2.%3.%4.%5."/>
+      <w:lvlJc w:val="left"/>
+      <w:pPr>
+        <w:ind w:left="1523" w:hanging="792"/>
+      </w:pPr>
+      <w:rPr>
+        <w:rFonts w:hint="default"/>
+      </w:rPr>
+    </w:lvl>
+    <w:lvl w:ilvl="5">
+      <w:start w:val="1"/>
+      <w:numFmt w:val="decimal"/>
+      <w:lvlText w:val="%1.%2.%3.%4.%5.%6."/>
+      <w:lvlJc w:val="left"/>
+      <w:pPr>
+        <w:ind w:left="2027" w:hanging="936"/>
+      </w:pPr>
+      <w:rPr>
+        <w:rFonts w:hint="default"/>
+      </w:rPr>
+    </w:lvl>
+    <w:lvl w:ilvl="6">
+      <w:start w:val="1"/>
+      <w:numFmt w:val="decimal"/>
+      <w:lvlText w:val="%1.%2.%3.%4.%5.%6.%7."/>
+      <w:lvlJc w:val="left"/>
+      <w:pPr>
+        <w:ind w:left="2531" w:hanging="1080"/>
+      </w:pPr>
+      <w:rPr>
+        <w:rFonts w:hint="default"/>
+      </w:rPr>
+    </w:lvl>
+    <w:lvl w:ilvl="7">
+      <w:start w:val="1"/>
+      <w:numFmt w:val="decimal"/>
+      <w:lvlText w:val="%1.%2.%3.%4.%5.%6.%7.%8."/>
+      <w:lvlJc w:val="left"/>
+      <w:pPr>
+        <w:ind w:left="3035" w:hanging="1224"/>
+      </w:pPr>
+      <w:rPr>
+        <w:rFonts w:hint="default"/>
+      </w:rPr>
+    </w:lvl>
+    <w:lvl w:ilvl="8">
+      <w:start w:val="1"/>
+      <w:numFmt w:val="decimal"/>
+      <w:lvlText w:val="%1.%2.%3.%4.%5.%6.%7.%8.%9."/>
+      <w:lvlJc w:val="left"/>
+      <w:pPr>
+        <w:ind w:left="3611" w:hanging="1440"/>
+      </w:pPr>
+      <w:rPr>
+        <w:rFonts w:hint="default"/>
+      </w:rPr>
+    </w:lvl>
+  </w:abstractNum>
+  <w:abstractNum w:abstractNumId="7" w15:restartNumberingAfterBreak="0">
     <w:nsid w:val="1A543508"/>
     <w:multiLevelType w:val="hybridMultilevel"/>
     <w:tmpl w:val="6270C0C6"/>
@@ -6112,7 +6781,7 @@
       </w:rPr>
     </w:lvl>
   </w:abstractNum>
-  <w:abstractNum w:abstractNumId="6" w15:restartNumberingAfterBreak="0">
+  <w:abstractNum w:abstractNumId="8" w15:restartNumberingAfterBreak="0">
     <w:nsid w:val="2C69739C"/>
     <w:multiLevelType w:val="hybridMultilevel"/>
     <w:tmpl w:val="0BD2F2E0"/>
@@ -6225,7 +6894,7 @@
       </w:rPr>
     </w:lvl>
   </w:abstractNum>
-  <w:abstractNum w:abstractNumId="7" w15:restartNumberingAfterBreak="0">
+  <w:abstractNum w:abstractNumId="9" w15:restartNumberingAfterBreak="0">
     <w:nsid w:val="2D0D0DA8"/>
     <w:multiLevelType w:val="hybridMultilevel"/>
     <w:tmpl w:val="448AB9C8"/>
@@ -6338,7 +7007,7 @@
       </w:rPr>
     </w:lvl>
   </w:abstractNum>
-  <w:abstractNum w:abstractNumId="8" w15:restartNumberingAfterBreak="0">
+  <w:abstractNum w:abstractNumId="10" w15:restartNumberingAfterBreak="0">
     <w:nsid w:val="2DFD7CCF"/>
     <w:multiLevelType w:val="hybridMultilevel"/>
     <w:tmpl w:val="A3FC8EFC"/>
@@ -6451,7 +7120,7 @@
       </w:rPr>
     </w:lvl>
   </w:abstractNum>
-  <w:abstractNum w:abstractNumId="9" w15:restartNumberingAfterBreak="0">
+  <w:abstractNum w:abstractNumId="11" w15:restartNumberingAfterBreak="0">
     <w:nsid w:val="30113760"/>
     <w:multiLevelType w:val="hybridMultilevel"/>
     <w:tmpl w:val="DF9268EA"/>
@@ -6564,7 +7233,7 @@
       </w:rPr>
     </w:lvl>
   </w:abstractNum>
-  <w:abstractNum w:abstractNumId="10" w15:restartNumberingAfterBreak="0">
+  <w:abstractNum w:abstractNumId="12" w15:restartNumberingAfterBreak="0">
     <w:nsid w:val="3CD04857"/>
     <w:multiLevelType w:val="multilevel"/>
     <w:tmpl w:val="9A008D98"/>
@@ -6677,7 +7346,7 @@
       </w:rPr>
     </w:lvl>
   </w:abstractNum>
-  <w:abstractNum w:abstractNumId="11" w15:restartNumberingAfterBreak="0">
+  <w:abstractNum w:abstractNumId="13" w15:restartNumberingAfterBreak="0">
     <w:nsid w:val="4A0F699F"/>
     <w:multiLevelType w:val="hybridMultilevel"/>
     <w:tmpl w:val="B9A6BC8E"/>
@@ -6790,7 +7459,7 @@
       </w:rPr>
     </w:lvl>
   </w:abstractNum>
-  <w:abstractNum w:abstractNumId="12" w15:restartNumberingAfterBreak="0">
+  <w:abstractNum w:abstractNumId="14" w15:restartNumberingAfterBreak="0">
     <w:nsid w:val="4ABD061C"/>
     <w:multiLevelType w:val="multilevel"/>
     <w:tmpl w:val="A5E85004"/>
@@ -6903,14 +7572,13 @@
       </w:rPr>
     </w:lvl>
   </w:abstractNum>
-  <w:abstractNum w:abstractNumId="13" w15:restartNumberingAfterBreak="0">
+  <w:abstractNum w:abstractNumId="15" w15:restartNumberingAfterBreak="0">
     <w:nsid w:val="51BD7638"/>
     <w:multiLevelType w:val="multilevel"/>
-    <w:tmpl w:val="BE22C40A"/>
+    <w:tmpl w:val="42E8448C"/>
     <w:lvl w:ilvl="0">
       <w:start w:val="1"/>
       <w:numFmt w:val="decimal"/>
-      <w:pStyle w:val="Cabealho1"/>
       <w:lvlText w:val="%1."/>
       <w:lvlJc w:val="left"/>
       <w:pPr>
@@ -6923,7 +7591,6 @@
     <w:lvl w:ilvl="1">
       <w:start w:val="1"/>
       <w:numFmt w:val="decimal"/>
-      <w:pStyle w:val="Cabealho2"/>
       <w:lvlText w:val="%1.%2."/>
       <w:lvlJc w:val="center"/>
       <w:pPr>
@@ -7019,7 +7686,7 @@
       </w:rPr>
     </w:lvl>
   </w:abstractNum>
-  <w:abstractNum w:abstractNumId="14" w15:restartNumberingAfterBreak="0">
+  <w:abstractNum w:abstractNumId="16" w15:restartNumberingAfterBreak="0">
     <w:nsid w:val="51F569FD"/>
     <w:multiLevelType w:val="hybridMultilevel"/>
     <w:tmpl w:val="A4DADEFC"/>
@@ -7132,7 +7799,7 @@
       </w:rPr>
     </w:lvl>
   </w:abstractNum>
-  <w:abstractNum w:abstractNumId="15" w15:restartNumberingAfterBreak="0">
+  <w:abstractNum w:abstractNumId="17" w15:restartNumberingAfterBreak="0">
     <w:nsid w:val="5FB02E76"/>
     <w:multiLevelType w:val="hybridMultilevel"/>
     <w:tmpl w:val="1EC031C0"/>
@@ -7245,7 +7912,7 @@
       </w:rPr>
     </w:lvl>
   </w:abstractNum>
-  <w:abstractNum w:abstractNumId="16" w15:restartNumberingAfterBreak="0">
+  <w:abstractNum w:abstractNumId="18" w15:restartNumberingAfterBreak="0">
     <w:nsid w:val="60310F56"/>
     <w:multiLevelType w:val="hybridMultilevel"/>
     <w:tmpl w:val="EBFCAC42"/>
@@ -7358,7 +8025,7 @@
       </w:rPr>
     </w:lvl>
   </w:abstractNum>
-  <w:abstractNum w:abstractNumId="17" w15:restartNumberingAfterBreak="0">
+  <w:abstractNum w:abstractNumId="19" w15:restartNumberingAfterBreak="0">
     <w:nsid w:val="67E204E6"/>
     <w:multiLevelType w:val="hybridMultilevel"/>
     <w:tmpl w:val="E528B654"/>
@@ -7471,7 +8138,7 @@
       </w:rPr>
     </w:lvl>
   </w:abstractNum>
-  <w:abstractNum w:abstractNumId="18" w15:restartNumberingAfterBreak="0">
+  <w:abstractNum w:abstractNumId="20" w15:restartNumberingAfterBreak="0">
     <w:nsid w:val="702225FE"/>
     <w:multiLevelType w:val="hybridMultilevel"/>
     <w:tmpl w:val="6EB6970C"/>
@@ -7584,7 +8251,7 @@
       </w:rPr>
     </w:lvl>
   </w:abstractNum>
-  <w:abstractNum w:abstractNumId="19" w15:restartNumberingAfterBreak="0">
+  <w:abstractNum w:abstractNumId="21" w15:restartNumberingAfterBreak="0">
     <w:nsid w:val="732D68FF"/>
     <w:multiLevelType w:val="hybridMultilevel"/>
     <w:tmpl w:val="AE8CC480"/>
@@ -7697,7 +8364,7 @@
       </w:rPr>
     </w:lvl>
   </w:abstractNum>
-  <w:abstractNum w:abstractNumId="20" w15:restartNumberingAfterBreak="0">
+  <w:abstractNum w:abstractNumId="22" w15:restartNumberingAfterBreak="0">
     <w:nsid w:val="750929C7"/>
     <w:multiLevelType w:val="hybridMultilevel"/>
     <w:tmpl w:val="7DEE70F0"/>
@@ -7810,7 +8477,7 @@
       </w:rPr>
     </w:lvl>
   </w:abstractNum>
-  <w:abstractNum w:abstractNumId="21" w15:restartNumberingAfterBreak="0">
+  <w:abstractNum w:abstractNumId="23" w15:restartNumberingAfterBreak="0">
     <w:nsid w:val="75C3199F"/>
     <w:multiLevelType w:val="hybridMultilevel"/>
     <w:tmpl w:val="400C5BDA"/>
@@ -7923,7 +8590,7 @@
       </w:rPr>
     </w:lvl>
   </w:abstractNum>
-  <w:abstractNum w:abstractNumId="22" w15:restartNumberingAfterBreak="0">
+  <w:abstractNum w:abstractNumId="24" w15:restartNumberingAfterBreak="0">
     <w:nsid w:val="75D363D4"/>
     <w:multiLevelType w:val="hybridMultilevel"/>
     <w:tmpl w:val="21BED13A"/>
@@ -8036,7 +8703,7 @@
       </w:rPr>
     </w:lvl>
   </w:abstractNum>
-  <w:abstractNum w:abstractNumId="23" w15:restartNumberingAfterBreak="0">
+  <w:abstractNum w:abstractNumId="25" w15:restartNumberingAfterBreak="0">
     <w:nsid w:val="7C2B50FD"/>
     <w:multiLevelType w:val="hybridMultilevel"/>
     <w:tmpl w:val="3CF87F5E"/>
@@ -8149,7 +8816,120 @@
       </w:rPr>
     </w:lvl>
   </w:abstractNum>
-  <w:abstractNum w:abstractNumId="24" w15:restartNumberingAfterBreak="0">
+  <w:abstractNum w:abstractNumId="26" w15:restartNumberingAfterBreak="0">
+    <w:nsid w:val="7D032317"/>
+    <w:multiLevelType w:val="hybridMultilevel"/>
+    <w:tmpl w:val="A5FA0A04"/>
+    <w:lvl w:ilvl="0" w:tplc="08160001">
+      <w:start w:val="1"/>
+      <w:numFmt w:val="bullet"/>
+      <w:lvlText w:val=""/>
+      <w:lvlJc w:val="left"/>
+      <w:pPr>
+        <w:ind w:left="720" w:hanging="360"/>
+      </w:pPr>
+      <w:rPr>
+        <w:rFonts w:ascii="Symbol" w:hAnsi="Symbol" w:hint="default"/>
+      </w:rPr>
+    </w:lvl>
+    <w:lvl w:ilvl="1" w:tplc="08160003" w:tentative="1">
+      <w:start w:val="1"/>
+      <w:numFmt w:val="bullet"/>
+      <w:lvlText w:val="o"/>
+      <w:lvlJc w:val="left"/>
+      <w:pPr>
+        <w:ind w:left="1440" w:hanging="360"/>
+      </w:pPr>
+      <w:rPr>
+        <w:rFonts w:ascii="Courier New" w:hAnsi="Courier New" w:cs="Courier New" w:hint="default"/>
+      </w:rPr>
+    </w:lvl>
+    <w:lvl w:ilvl="2" w:tplc="08160005" w:tentative="1">
+      <w:start w:val="1"/>
+      <w:numFmt w:val="bullet"/>
+      <w:lvlText w:val=""/>
+      <w:lvlJc w:val="left"/>
+      <w:pPr>
+        <w:ind w:left="2160" w:hanging="360"/>
+      </w:pPr>
+      <w:rPr>
+        <w:rFonts w:ascii="Wingdings" w:hAnsi="Wingdings" w:hint="default"/>
+      </w:rPr>
+    </w:lvl>
+    <w:lvl w:ilvl="3" w:tplc="08160001" w:tentative="1">
+      <w:start w:val="1"/>
+      <w:numFmt w:val="bullet"/>
+      <w:lvlText w:val=""/>
+      <w:lvlJc w:val="left"/>
+      <w:pPr>
+        <w:ind w:left="2880" w:hanging="360"/>
+      </w:pPr>
+      <w:rPr>
+        <w:rFonts w:ascii="Symbol" w:hAnsi="Symbol" w:hint="default"/>
+      </w:rPr>
+    </w:lvl>
+    <w:lvl w:ilvl="4" w:tplc="08160003" w:tentative="1">
+      <w:start w:val="1"/>
+      <w:numFmt w:val="bullet"/>
+      <w:lvlText w:val="o"/>
+      <w:lvlJc w:val="left"/>
+      <w:pPr>
+        <w:ind w:left="3600" w:hanging="360"/>
+      </w:pPr>
+      <w:rPr>
+        <w:rFonts w:ascii="Courier New" w:hAnsi="Courier New" w:cs="Courier New" w:hint="default"/>
+      </w:rPr>
+    </w:lvl>
+    <w:lvl w:ilvl="5" w:tplc="08160005" w:tentative="1">
+      <w:start w:val="1"/>
+      <w:numFmt w:val="bullet"/>
+      <w:lvlText w:val=""/>
+      <w:lvlJc w:val="left"/>
+      <w:pPr>
+        <w:ind w:left="4320" w:hanging="360"/>
+      </w:pPr>
+      <w:rPr>
+        <w:rFonts w:ascii="Wingdings" w:hAnsi="Wingdings" w:hint="default"/>
+      </w:rPr>
+    </w:lvl>
+    <w:lvl w:ilvl="6" w:tplc="08160001" w:tentative="1">
+      <w:start w:val="1"/>
+      <w:numFmt w:val="bullet"/>
+      <w:lvlText w:val=""/>
+      <w:lvlJc w:val="left"/>
+      <w:pPr>
+        <w:ind w:left="5040" w:hanging="360"/>
+      </w:pPr>
+      <w:rPr>
+        <w:rFonts w:ascii="Symbol" w:hAnsi="Symbol" w:hint="default"/>
+      </w:rPr>
+    </w:lvl>
+    <w:lvl w:ilvl="7" w:tplc="08160003" w:tentative="1">
+      <w:start w:val="1"/>
+      <w:numFmt w:val="bullet"/>
+      <w:lvlText w:val="o"/>
+      <w:lvlJc w:val="left"/>
+      <w:pPr>
+        <w:ind w:left="5760" w:hanging="360"/>
+      </w:pPr>
+      <w:rPr>
+        <w:rFonts w:ascii="Courier New" w:hAnsi="Courier New" w:cs="Courier New" w:hint="default"/>
+      </w:rPr>
+    </w:lvl>
+    <w:lvl w:ilvl="8" w:tplc="08160005" w:tentative="1">
+      <w:start w:val="1"/>
+      <w:numFmt w:val="bullet"/>
+      <w:lvlText w:val=""/>
+      <w:lvlJc w:val="left"/>
+      <w:pPr>
+        <w:ind w:left="6480" w:hanging="360"/>
+      </w:pPr>
+      <w:rPr>
+        <w:rFonts w:ascii="Wingdings" w:hAnsi="Wingdings" w:hint="default"/>
+      </w:rPr>
+    </w:lvl>
+  </w:abstractNum>
+  <w:abstractNum w:abstractNumId="27" w15:restartNumberingAfterBreak="0">
     <w:nsid w:val="7E392241"/>
     <w:multiLevelType w:val="hybridMultilevel"/>
     <w:tmpl w:val="3D820CA0"/>
@@ -8262,7 +9042,7 @@
       </w:rPr>
     </w:lvl>
   </w:abstractNum>
-  <w:abstractNum w:abstractNumId="25" w15:restartNumberingAfterBreak="0">
+  <w:abstractNum w:abstractNumId="28" w15:restartNumberingAfterBreak="0">
     <w:nsid w:val="7F6D4F06"/>
     <w:multiLevelType w:val="hybridMultilevel"/>
     <w:tmpl w:val="BD24C148"/>
@@ -8376,73 +9156,73 @@
     </w:lvl>
   </w:abstractNum>
   <w:num w:numId="1">
-    <w:abstractNumId w:val="13"/>
+    <w:abstractNumId w:val="15"/>
   </w:num>
   <w:num w:numId="2">
-    <w:abstractNumId w:val="10"/>
+    <w:abstractNumId w:val="12"/>
   </w:num>
   <w:num w:numId="3">
-    <w:abstractNumId w:val="13"/>
+    <w:abstractNumId w:val="15"/>
   </w:num>
   <w:num w:numId="4">
-    <w:abstractNumId w:val="12"/>
+    <w:abstractNumId w:val="14"/>
   </w:num>
   <w:num w:numId="5">
-    <w:abstractNumId w:val="20"/>
+    <w:abstractNumId w:val="22"/>
   </w:num>
   <w:num w:numId="6">
-    <w:abstractNumId w:val="4"/>
+    <w:abstractNumId w:val="5"/>
   </w:num>
   <w:num w:numId="7">
     <w:abstractNumId w:val="0"/>
   </w:num>
   <w:num w:numId="8">
-    <w:abstractNumId w:val="19"/>
+    <w:abstractNumId w:val="21"/>
   </w:num>
   <w:num w:numId="9">
-    <w:abstractNumId w:val="6"/>
+    <w:abstractNumId w:val="8"/>
   </w:num>
   <w:num w:numId="10">
-    <w:abstractNumId w:val="5"/>
+    <w:abstractNumId w:val="7"/>
   </w:num>
   <w:num w:numId="11">
-    <w:abstractNumId w:val="3"/>
+    <w:abstractNumId w:val="4"/>
   </w:num>
   <w:num w:numId="12">
-    <w:abstractNumId w:val="23"/>
+    <w:abstractNumId w:val="25"/>
   </w:num>
   <w:num w:numId="13">
-    <w:abstractNumId w:val="7"/>
+    <w:abstractNumId w:val="9"/>
   </w:num>
   <w:num w:numId="14">
-    <w:abstractNumId w:val="24"/>
+    <w:abstractNumId w:val="27"/>
   </w:num>
   <w:num w:numId="15">
     <w:abstractNumId w:val="1"/>
   </w:num>
   <w:num w:numId="16">
+    <w:abstractNumId w:val="19"/>
+  </w:num>
+  <w:num w:numId="17">
+    <w:abstractNumId w:val="3"/>
+  </w:num>
+  <w:num w:numId="18">
+    <w:abstractNumId w:val="11"/>
+  </w:num>
+  <w:num w:numId="19">
+    <w:abstractNumId w:val="28"/>
+  </w:num>
+  <w:num w:numId="20">
+    <w:abstractNumId w:val="13"/>
+  </w:num>
+  <w:num w:numId="21">
     <w:abstractNumId w:val="17"/>
   </w:num>
-  <w:num w:numId="17">
-    <w:abstractNumId w:val="2"/>
-  </w:num>
-  <w:num w:numId="18">
-    <w:abstractNumId w:val="9"/>
-  </w:num>
-  <w:num w:numId="19">
-    <w:abstractNumId w:val="25"/>
-  </w:num>
-  <w:num w:numId="20">
-    <w:abstractNumId w:val="11"/>
-  </w:num>
-  <w:num w:numId="21">
-    <w:abstractNumId w:val="15"/>
-  </w:num>
   <w:num w:numId="22">
-    <w:abstractNumId w:val="22"/>
+    <w:abstractNumId w:val="24"/>
   </w:num>
   <w:num w:numId="23">
-    <w:abstractNumId w:val="13"/>
+    <w:abstractNumId w:val="15"/>
     <w:lvlOverride w:ilvl="0">
       <w:startOverride w:val="4"/>
     </w:lvlOverride>
@@ -8472,7 +9252,7 @@
     </w:lvlOverride>
   </w:num>
   <w:num w:numId="24">
-    <w:abstractNumId w:val="13"/>
+    <w:abstractNumId w:val="15"/>
     <w:lvlOverride w:ilvl="0">
       <w:startOverride w:val="10"/>
     </w:lvlOverride>
@@ -8502,16 +9282,16 @@
     </w:lvlOverride>
   </w:num>
   <w:num w:numId="25">
-    <w:abstractNumId w:val="14"/>
+    <w:abstractNumId w:val="16"/>
   </w:num>
   <w:num w:numId="26">
-    <w:abstractNumId w:val="16"/>
+    <w:abstractNumId w:val="18"/>
   </w:num>
   <w:num w:numId="27">
-    <w:abstractNumId w:val="21"/>
+    <w:abstractNumId w:val="23"/>
   </w:num>
   <w:num w:numId="28">
-    <w:abstractNumId w:val="13"/>
+    <w:abstractNumId w:val="15"/>
     <w:lvlOverride w:ilvl="0">
       <w:startOverride w:val="1"/>
     </w:lvlOverride>
@@ -8541,10 +9321,10 @@
     </w:lvlOverride>
   </w:num>
   <w:num w:numId="29">
-    <w:abstractNumId w:val="8"/>
+    <w:abstractNumId w:val="10"/>
   </w:num>
   <w:num w:numId="30">
-    <w:abstractNumId w:val="13"/>
+    <w:abstractNumId w:val="15"/>
     <w:lvlOverride w:ilvl="0">
       <w:startOverride w:val="1"/>
     </w:lvlOverride>
@@ -8574,7 +9354,79 @@
     </w:lvlOverride>
   </w:num>
   <w:num w:numId="31">
-    <w:abstractNumId w:val="18"/>
+    <w:abstractNumId w:val="20"/>
+  </w:num>
+  <w:num w:numId="32">
+    <w:abstractNumId w:val="15"/>
+    <w:lvlOverride w:ilvl="0">
+      <w:startOverride w:val="1"/>
+    </w:lvlOverride>
+    <w:lvlOverride w:ilvl="1">
+      <w:startOverride w:val="1"/>
+    </w:lvlOverride>
+    <w:lvlOverride w:ilvl="2">
+      <w:startOverride w:val="1"/>
+    </w:lvlOverride>
+    <w:lvlOverride w:ilvl="3">
+      <w:startOverride w:val="1"/>
+    </w:lvlOverride>
+    <w:lvlOverride w:ilvl="4">
+      <w:startOverride w:val="1"/>
+    </w:lvlOverride>
+    <w:lvlOverride w:ilvl="5">
+      <w:startOverride w:val="1"/>
+    </w:lvlOverride>
+    <w:lvlOverride w:ilvl="6">
+      <w:startOverride w:val="1"/>
+    </w:lvlOverride>
+    <w:lvlOverride w:ilvl="7">
+      <w:startOverride w:val="1"/>
+    </w:lvlOverride>
+    <w:lvlOverride w:ilvl="8">
+      <w:startOverride w:val="1"/>
+    </w:lvlOverride>
+  </w:num>
+  <w:num w:numId="33">
+    <w:abstractNumId w:val="26"/>
+  </w:num>
+  <w:num w:numId="34">
+    <w:abstractNumId w:val="15"/>
+  </w:num>
+  <w:num w:numId="35">
+    <w:abstractNumId w:val="6"/>
+  </w:num>
+  <w:num w:numId="36">
+    <w:abstractNumId w:val="6"/>
+    <w:lvlOverride w:ilvl="0">
+      <w:startOverride w:val="1"/>
+    </w:lvlOverride>
+    <w:lvlOverride w:ilvl="1">
+      <w:startOverride w:val="1"/>
+    </w:lvlOverride>
+    <w:lvlOverride w:ilvl="2">
+      <w:startOverride w:val="1"/>
+    </w:lvlOverride>
+    <w:lvlOverride w:ilvl="3">
+      <w:startOverride w:val="1"/>
+    </w:lvlOverride>
+    <w:lvlOverride w:ilvl="4">
+      <w:startOverride w:val="1"/>
+    </w:lvlOverride>
+    <w:lvlOverride w:ilvl="5">
+      <w:startOverride w:val="1"/>
+    </w:lvlOverride>
+    <w:lvlOverride w:ilvl="6">
+      <w:startOverride w:val="1"/>
+    </w:lvlOverride>
+    <w:lvlOverride w:ilvl="7">
+      <w:startOverride w:val="1"/>
+    </w:lvlOverride>
+    <w:lvlOverride w:ilvl="8">
+      <w:startOverride w:val="1"/>
+    </w:lvlOverride>
+  </w:num>
+  <w:num w:numId="37">
+    <w:abstractNumId w:val="2"/>
   </w:num>
   <w:numIdMacAtCleanup w:val="25"/>
 </w:numbering>
@@ -8990,7 +9842,7 @@
       <w:keepNext/>
       <w:keepLines/>
       <w:numPr>
-        <w:numId w:val="3"/>
+        <w:numId w:val="35"/>
       </w:numPr>
       <w:spacing w:before="480" w:after="480"/>
       <w:outlineLvl w:val="0"/>
@@ -9034,6 +9886,9 @@
     <w:qFormat/>
     <w:rsid w:val="00E73E94"/>
     <w:pPr>
+      <w:numPr>
+        <w:numId w:val="3"/>
+      </w:numPr>
       <w:spacing w:before="40" w:after="0"/>
       <w:outlineLvl w:val="2"/>
     </w:pPr>
@@ -9427,6 +10282,9 @@
     <w:qFormat/>
     <w:rsid w:val="00875871"/>
     <w:pPr>
+      <w:numPr>
+        <w:numId w:val="3"/>
+      </w:numPr>
       <w:spacing w:before="240" w:line="259" w:lineRule="auto"/>
       <w:outlineLvl w:val="9"/>
     </w:pPr>
@@ -10027,7 +10885,7 @@
 </file>
 
 <file path=customXml/itemProps1.xml><?xml version="1.0" encoding="utf-8"?>
-<ds:datastoreItem xmlns:ds="http://schemas.openxmlformats.org/officeDocument/2006/customXml" ds:itemID="{AB659E6C-2BF3-4F57-B12F-E7E5EFE480A2}">
+<ds:datastoreItem xmlns:ds="http://schemas.openxmlformats.org/officeDocument/2006/customXml" ds:itemID="{1D89CF7D-F95B-437B-A5D5-145B76EEBD9A}">
   <ds:schemaRefs>
     <ds:schemaRef ds:uri="http://schemas.openxmlformats.org/officeDocument/2006/bibliography"/>
   </ds:schemaRefs>

</xml_diff>